<commit_message>
test conflict - change from master - commit
</commit_message>
<xml_diff>
--- a/Staging environments.docx
+++ b/Staging environments.docx
@@ -226,6 +226,12 @@
         </w:rPr>
         <w:t xml:space="preserve">), </w:t>
       </w:r>
+      <w:r>
+        <w:rPr>
+          <w:rFonts w:cstheme="minorHAnsi"/>
+        </w:rPr>
+        <w:t>REAL_MASTER</w:t>
+      </w:r>
     </w:p>
     <w:p>
       <w:pPr>
@@ -271,6 +277,12 @@
         </w:rPr>
         <w:t xml:space="preserve">), </w:t>
       </w:r>
+      <w:r>
+        <w:rPr>
+          <w:rFonts w:cstheme="minorHAnsi"/>
+        </w:rPr>
+        <w:t>REAL_MASTER</w:t>
+      </w:r>
     </w:p>
     <w:p>
       <w:pPr>
@@ -330,6 +342,12 @@
         </w:rPr>
         <w:t xml:space="preserve">), </w:t>
       </w:r>
+      <w:r>
+        <w:rPr>
+          <w:rFonts w:cstheme="minorHAnsi"/>
+        </w:rPr>
+        <w:t>REAL_MASTER</w:t>
+      </w:r>
     </w:p>
     <w:p>
       <w:pPr>
@@ -369,6 +387,12 @@
         </w:rPr>
         <w:t xml:space="preserve">), </w:t>
       </w:r>
+      <w:r>
+        <w:rPr>
+          <w:rFonts w:cstheme="minorHAnsi"/>
+        </w:rPr>
+        <w:t>REAL_MASTER</w:t>
+      </w:r>
     </w:p>
     <w:p>
       <w:pPr>
@@ -408,6 +432,18 @@
         </w:rPr>
         <w:t>).</w:t>
       </w:r>
+      <w:r>
+        <w:rPr>
+          <w:rFonts w:cstheme="minorHAnsi"/>
+        </w:rPr>
+        <w:t xml:space="preserve"> </w:t>
+      </w:r>
+      <w:r>
+        <w:rPr>
+          <w:rFonts w:cstheme="minorHAnsi"/>
+        </w:rPr>
+        <w:t>REAL_MASTER</w:t>
+      </w:r>
     </w:p>
     <w:p>
       <w:pPr>
@@ -776,8 +812,6 @@
         </w:rPr>
         <w:t>servers</w:t>
       </w:r>
-      <w:bookmarkStart w:id="0" w:name="_GoBack"/>
-      <w:bookmarkEnd w:id="0"/>
       <w:proofErr w:type="spellEnd"/>
       <w:r>
         <w:rPr>
@@ -4326,6 +4360,25 @@
         <w:t>Types</w:t>
       </w:r>
       <w:proofErr w:type="spellEnd"/>
+      <w:r>
+        <w:rPr>
+          <w:rFonts w:eastAsia="Times New Roman" w:cstheme="minorHAnsi"/>
+          <w:b/>
+          <w:bCs/>
+          <w:color w:val="000000" w:themeColor="text1"/>
+          <w:spacing w:val="3"/>
+          <w:sz w:val="36"/>
+          <w:szCs w:val="36"/>
+          <w:lang w:eastAsia="pl-PL"/>
+        </w:rPr>
+        <w:t xml:space="preserve"> </w:t>
+      </w:r>
+      <w:r>
+        <w:rPr>
+          <w:rFonts w:cstheme="minorHAnsi"/>
+        </w:rPr>
+        <w:t>REAL_MASTER</w:t>
+      </w:r>
     </w:p>
     <w:p>
       <w:pPr>
@@ -5157,6 +5210,27 @@
         <w:t>Definitions</w:t>
       </w:r>
       <w:proofErr w:type="spellEnd"/>
+      <w:r>
+        <w:rPr>
+          <w:rFonts w:eastAsia="Times New Roman" w:cstheme="minorHAnsi"/>
+          <w:b/>
+          <w:bCs/>
+          <w:color w:val="000000" w:themeColor="text1"/>
+          <w:spacing w:val="3"/>
+          <w:sz w:val="36"/>
+          <w:szCs w:val="36"/>
+          <w:lang w:eastAsia="pl-PL"/>
+        </w:rPr>
+        <w:t xml:space="preserve"> </w:t>
+      </w:r>
+      <w:r>
+        <w:rPr>
+          <w:rFonts w:cstheme="minorHAnsi"/>
+        </w:rPr>
+        <w:t>REAL_MASTER</w:t>
+      </w:r>
+      <w:bookmarkStart w:id="0" w:name="_GoBack"/>
+      <w:bookmarkEnd w:id="0"/>
     </w:p>
     <w:p>
       <w:pPr>

</xml_diff>